<commit_message>
Update A restricted Boltzmann machine.docx
</commit_message>
<xml_diff>
--- a/HW2/Restricted Boltzmann machine/A restricted Boltzmann machine.docx
+++ b/HW2/Restricted Boltzmann machine/A restricted Boltzmann machine.docx
@@ -175,41 +175,47 @@
           <w:sz w:val="24"/>
           <w:szCs w:val="24"/>
         </w:rPr>
-        <w:t xml:space="preserve">. To compute the </w:t>
-      </w:r>
-      <w:proofErr w:type="spellStart"/>
-      <w:r>
-        <w:rPr>
-          <w:rFonts w:ascii="Times New Roman" w:hAnsi="Times New Roman" w:cs="Times New Roman"/>
-          <w:sz w:val="24"/>
-          <w:szCs w:val="24"/>
-        </w:rPr>
-        <w:t>Kullback-Leibler</w:t>
-      </w:r>
-      <w:proofErr w:type="spellEnd"/>
-      <w:r>
-        <w:rPr>
-          <w:rFonts w:ascii="Times New Roman" w:hAnsi="Times New Roman" w:cs="Times New Roman"/>
-          <w:sz w:val="24"/>
-          <w:szCs w:val="24"/>
-        </w:rPr>
-        <w:t xml:space="preserve"> divergence I iterated the dynamics of the RBM after training it using the parameters mentioned and counted the frequency at which the different patterns occur. This was then done for </w:t>
-      </w:r>
-      <w:r>
-        <w:rPr>
-          <w:rFonts w:ascii="Times New Roman" w:hAnsi="Times New Roman" w:cs="Times New Roman"/>
-          <w:sz w:val="24"/>
-          <w:szCs w:val="24"/>
-        </w:rPr>
-        <w:t>all</w:t>
-      </w:r>
-      <w:r>
-        <w:rPr>
-          <w:rFonts w:ascii="Times New Roman" w:hAnsi="Times New Roman" w:cs="Times New Roman"/>
-          <w:sz w:val="24"/>
-          <w:szCs w:val="24"/>
-        </w:rPr>
-        <w:t xml:space="preserve"> the different amount of hidden neurons </w:t>
+        <w:t>. To compute the Kullback-Leibler divergence I iterated the dynamics of the RBM after training it using the parameters mentioned and counted the frequency at which the different patterns occur</w:t>
+      </w:r>
+      <w:r>
+        <w:rPr>
+          <w:rFonts w:ascii="Times New Roman" w:hAnsi="Times New Roman" w:cs="Times New Roman"/>
+          <w:sz w:val="24"/>
+          <w:szCs w:val="24"/>
+        </w:rPr>
+        <w:t xml:space="preserve"> using different </w:t>
+      </w:r>
+      <w:r>
+        <w:rPr>
+          <w:rFonts w:ascii="Times New Roman" w:hAnsi="Times New Roman" w:cs="Times New Roman"/>
+          <w:sz w:val="24"/>
+          <w:szCs w:val="24"/>
+        </w:rPr>
+        <w:t>number</w:t>
+      </w:r>
+      <w:r>
+        <w:rPr>
+          <w:rFonts w:ascii="Times New Roman" w:hAnsi="Times New Roman" w:cs="Times New Roman"/>
+          <w:sz w:val="24"/>
+          <w:szCs w:val="24"/>
+        </w:rPr>
+        <w:t xml:space="preserve"> of samples</w:t>
+      </w:r>
+      <w:r>
+        <w:rPr>
+          <w:rFonts w:ascii="Times New Roman" w:hAnsi="Times New Roman" w:cs="Times New Roman"/>
+          <w:sz w:val="24"/>
+          <w:szCs w:val="24"/>
+        </w:rPr>
+        <w:t xml:space="preserve"> (N_outer) while keeping the updates constant to 1000 (N_inner)</w:t>
+      </w:r>
+      <w:r>
+        <w:rPr>
+          <w:rFonts w:ascii="Times New Roman" w:hAnsi="Times New Roman" w:cs="Times New Roman"/>
+          <w:sz w:val="24"/>
+          <w:szCs w:val="24"/>
+        </w:rPr>
+        <w:t xml:space="preserve">. This was then done for all the different amount of hidden neurons </w:t>
       </w:r>
       <w:r>
         <w:rPr>
@@ -227,18 +233,8 @@
           <w:sz w:val="24"/>
           <w:szCs w:val="24"/>
         </w:rPr>
-        <w:t xml:space="preserve"> and the </w:t>
-      </w:r>
-      <w:proofErr w:type="spellStart"/>
-      <w:r>
-        <w:rPr>
-          <w:rFonts w:ascii="Times New Roman" w:hAnsi="Times New Roman" w:cs="Times New Roman"/>
-          <w:sz w:val="24"/>
-          <w:szCs w:val="24"/>
-        </w:rPr>
-        <w:t>Kullback-Leibler</w:t>
-      </w:r>
-      <w:proofErr w:type="spellEnd"/>
+        <w:t xml:space="preserve"> and the Kullback-Leibler</w:t>
+      </w:r>
       <w:r>
         <w:rPr>
           <w:rFonts w:ascii="Times New Roman" w:hAnsi="Times New Roman" w:cs="Times New Roman"/>
@@ -253,31 +249,7 @@
           <w:sz w:val="24"/>
           <w:szCs w:val="24"/>
         </w:rPr>
-        <w:t xml:space="preserve"> divergence was then plotted as a function of the </w:t>
-      </w:r>
-      <w:r>
-        <w:rPr>
-          <w:rFonts w:ascii="Times New Roman" w:hAnsi="Times New Roman" w:cs="Times New Roman"/>
-          <w:sz w:val="24"/>
-          <w:szCs w:val="24"/>
-        </w:rPr>
-        <w:t>number</w:t>
-      </w:r>
-      <w:r>
-        <w:rPr>
-          <w:rFonts w:ascii="Times New Roman" w:hAnsi="Times New Roman" w:cs="Times New Roman"/>
-          <w:sz w:val="24"/>
-          <w:szCs w:val="24"/>
-        </w:rPr>
-        <w:t xml:space="preserve"> of hidden neurons as can be seen in Figure </w:t>
-      </w:r>
-      <w:r>
-        <w:rPr>
-          <w:rFonts w:ascii="Times New Roman" w:hAnsi="Times New Roman" w:cs="Times New Roman"/>
-          <w:sz w:val="24"/>
-          <w:szCs w:val="24"/>
-        </w:rPr>
-        <w:t>1.</w:t>
+        <w:t xml:space="preserve"> divergence was then plotted as a function of the number of hidden neurons as can be seen in Figure 1.</w:t>
       </w:r>
       <w:r>
         <w:rPr>
@@ -311,17 +283,6 @@
         </w:rPr>
         <w:t>at that number of hidden neurons.</w:t>
       </w:r>
-    </w:p>
-    <w:p>
-      <w:pPr>
-        <w:spacing w:line="240" w:lineRule="auto"/>
-        <w:jc w:val="center"/>
-        <w:rPr>
-          <w:rFonts w:ascii="Times New Roman" w:hAnsi="Times New Roman" w:cs="Times New Roman"/>
-          <w:sz w:val="24"/>
-          <w:szCs w:val="24"/>
-        </w:rPr>
-      </w:pPr>
       <w:r>
         <w:rPr>
           <w:rFonts w:ascii="Times New Roman" w:hAnsi="Times New Roman" w:cs="Times New Roman"/>
@@ -408,7 +369,81 @@
           <w:sz w:val="24"/>
           <w:szCs w:val="24"/>
         </w:rPr>
-        <w:t xml:space="preserve"> of hidden neurons on an average of 50 trainings.</w:t>
+        <w:t xml:space="preserve"> of hidden neurons on an average of 5</w:t>
+      </w:r>
+      <w:r>
+        <w:rPr>
+          <w:rFonts w:ascii="Times New Roman" w:hAnsi="Times New Roman" w:cs="Times New Roman"/>
+          <w:sz w:val="24"/>
+          <w:szCs w:val="24"/>
+        </w:rPr>
+        <w:t>0</w:t>
+      </w:r>
+      <w:r>
+        <w:rPr>
+          <w:rFonts w:ascii="Times New Roman" w:hAnsi="Times New Roman" w:cs="Times New Roman"/>
+          <w:sz w:val="24"/>
+          <w:szCs w:val="24"/>
+        </w:rPr>
+        <w:t>0 trainings.</w:t>
+      </w:r>
+      <w:r>
+        <w:rPr>
+          <w:rFonts w:ascii="Times New Roman" w:hAnsi="Times New Roman" w:cs="Times New Roman"/>
+          <w:sz w:val="24"/>
+          <w:szCs w:val="24"/>
+        </w:rPr>
+        <w:t xml:space="preserve"> As can be seen the difference between the number of samples taken in the calculation for the KL divergence does not matter too much at higher number of hidden neurons.</w:t>
+      </w:r>
+    </w:p>
+    <w:p>
+      <w:pPr>
+        <w:spacing w:line="240" w:lineRule="auto"/>
+        <w:rPr>
+          <w:rFonts w:ascii="Times New Roman" w:hAnsi="Times New Roman" w:cs="Times New Roman"/>
+          <w:sz w:val="24"/>
+          <w:szCs w:val="24"/>
+        </w:rPr>
+      </w:pPr>
+      <w:r>
+        <w:rPr>
+          <w:rFonts w:ascii="Times New Roman" w:hAnsi="Times New Roman" w:cs="Times New Roman"/>
+          <w:sz w:val="24"/>
+          <w:szCs w:val="24"/>
+        </w:rPr>
+        <w:t xml:space="preserve">There is a clear switch from having 2 or 1 hidden neurons to having 4 or 8 which also makes sense since the theoretical limit to the XOR is 3 hidden neurons, and the network seems to be even better at a higher number of hidden neurons (8). Although not tested </w:t>
+      </w:r>
+      <w:r>
+        <w:rPr>
+          <w:rFonts w:ascii="Times New Roman" w:hAnsi="Times New Roman" w:cs="Times New Roman"/>
+          <w:sz w:val="24"/>
+          <w:szCs w:val="24"/>
+        </w:rPr>
+        <w:t>an</w:t>
+      </w:r>
+      <w:r>
+        <w:rPr>
+          <w:rFonts w:ascii="Times New Roman" w:hAnsi="Times New Roman" w:cs="Times New Roman"/>
+          <w:sz w:val="24"/>
+          <w:szCs w:val="24"/>
+        </w:rPr>
+        <w:t xml:space="preserve"> even higher </w:t>
+      </w:r>
+      <w:r>
+        <w:rPr>
+          <w:rFonts w:ascii="Times New Roman" w:hAnsi="Times New Roman" w:cs="Times New Roman"/>
+          <w:sz w:val="24"/>
+          <w:szCs w:val="24"/>
+        </w:rPr>
+        <w:t>number</w:t>
+      </w:r>
+      <w:r>
+        <w:rPr>
+          <w:rFonts w:ascii="Times New Roman" w:hAnsi="Times New Roman" w:cs="Times New Roman"/>
+          <w:sz w:val="24"/>
+          <w:szCs w:val="24"/>
+        </w:rPr>
+        <w:t xml:space="preserve"> of hidden neurons might cause overfitting.</w:t>
       </w:r>
     </w:p>
     <w:tbl>
@@ -1164,6 +1199,94 @@
           <w:szCs w:val="24"/>
         </w:rPr>
         <w:t xml:space="preserve">As can be seen in Table 1 </w:t>
+      </w:r>
+      <w:r>
+        <w:rPr>
+          <w:rFonts w:ascii="Times New Roman" w:hAnsi="Times New Roman" w:cs="Times New Roman"/>
+          <w:sz w:val="24"/>
+          <w:szCs w:val="24"/>
+        </w:rPr>
+        <w:t xml:space="preserve">at 8 hidden neurons the </w:t>
+      </w:r>
+      <w:r>
+        <w:rPr>
+          <w:rFonts w:ascii="Times New Roman" w:hAnsi="Times New Roman" w:cs="Times New Roman"/>
+          <w:sz w:val="24"/>
+          <w:szCs w:val="24"/>
+        </w:rPr>
+        <w:t>patterns that was used as training (x1,</w:t>
+      </w:r>
+      <w:r>
+        <w:rPr>
+          <w:rFonts w:ascii="Times New Roman" w:hAnsi="Times New Roman" w:cs="Times New Roman"/>
+          <w:sz w:val="24"/>
+          <w:szCs w:val="24"/>
+        </w:rPr>
+        <w:t xml:space="preserve"> </w:t>
+      </w:r>
+      <w:r>
+        <w:rPr>
+          <w:rFonts w:ascii="Times New Roman" w:hAnsi="Times New Roman" w:cs="Times New Roman"/>
+          <w:sz w:val="24"/>
+          <w:szCs w:val="24"/>
+        </w:rPr>
+        <w:t>x2,</w:t>
+      </w:r>
+      <w:r>
+        <w:rPr>
+          <w:rFonts w:ascii="Times New Roman" w:hAnsi="Times New Roman" w:cs="Times New Roman"/>
+          <w:sz w:val="24"/>
+          <w:szCs w:val="24"/>
+        </w:rPr>
+        <w:t xml:space="preserve"> </w:t>
+      </w:r>
+      <w:r>
+        <w:rPr>
+          <w:rFonts w:ascii="Times New Roman" w:hAnsi="Times New Roman" w:cs="Times New Roman"/>
+          <w:sz w:val="24"/>
+          <w:szCs w:val="24"/>
+        </w:rPr>
+        <w:t>x3,</w:t>
+      </w:r>
+      <w:r>
+        <w:rPr>
+          <w:rFonts w:ascii="Times New Roman" w:hAnsi="Times New Roman" w:cs="Times New Roman"/>
+          <w:sz w:val="24"/>
+          <w:szCs w:val="24"/>
+        </w:rPr>
+        <w:t xml:space="preserve"> </w:t>
+      </w:r>
+      <w:r>
+        <w:rPr>
+          <w:rFonts w:ascii="Times New Roman" w:hAnsi="Times New Roman" w:cs="Times New Roman"/>
+          <w:sz w:val="24"/>
+          <w:szCs w:val="24"/>
+        </w:rPr>
+        <w:t xml:space="preserve">x4) with a distribution of ¼=0.25 which they seem to </w:t>
+      </w:r>
+      <w:r>
+        <w:rPr>
+          <w:rFonts w:ascii="Times New Roman" w:hAnsi="Times New Roman" w:cs="Times New Roman"/>
+          <w:sz w:val="24"/>
+          <w:szCs w:val="24"/>
+        </w:rPr>
+        <w:t>diverge to and the other</w:t>
+      </w:r>
+      <w:r>
+        <w:rPr>
+          <w:rFonts w:ascii="Times New Roman" w:hAnsi="Times New Roman" w:cs="Times New Roman"/>
+          <w:sz w:val="24"/>
+          <w:szCs w:val="24"/>
+        </w:rPr>
+        <w:t xml:space="preserve"> patterns x5, x6, x7, x8 to 0 which is to be expected although using more training steps decreases the KL divergence substantially</w:t>
+      </w:r>
+      <w:r>
+        <w:rPr>
+          <w:rFonts w:ascii="Times New Roman" w:hAnsi="Times New Roman" w:cs="Times New Roman"/>
+          <w:sz w:val="24"/>
+          <w:szCs w:val="24"/>
+        </w:rPr>
+        <w:t>. When calculating the average of the KL divergence I ignore the ones who blow up when a pb is 0 although this is very rare and should not affect the divergence too much.</w:t>
       </w:r>
     </w:p>
     <w:sectPr>

</xml_diff>